<commit_message>
Added Papers and Notes
Added a selection of papers and assignment notes.
</commit_message>
<xml_diff>
--- a/Final Report/Report Overview.docx
+++ b/Final Report/Report Overview.docx
@@ -165,7 +165,7 @@
       <w:pPr>
         <w:pStyle w:val="ListParagraph"/>
         <w:numPr>
-          <w:ilvl w:val="0"/>
+          <w:ilvl w:val="1"/>
           <w:numId w:val="4"/>
         </w:numPr>
         <w:rPr>
@@ -176,6 +176,24 @@
         <w:rPr>
           <w:color w:val="FF0000"/>
         </w:rPr>
+        <w:t>Around 20 would be appropriate</w:t>
+      </w:r>
+    </w:p>
+    <w:p>
+      <w:pPr>
+        <w:pStyle w:val="ListParagraph"/>
+        <w:numPr>
+          <w:ilvl w:val="0"/>
+          <w:numId w:val="4"/>
+        </w:numPr>
+        <w:rPr>
+          <w:color w:val="FF0000"/>
+        </w:rPr>
+      </w:pPr>
+      <w:r>
+        <w:rPr>
+          <w:color w:val="FF0000"/>
+        </w:rPr>
         <w:t>Many of the other sections mention using academic references to support decisions, should those pieces of literature be reviewed here or simply used as and when?</w:t>
       </w:r>
     </w:p>
@@ -200,6 +218,24 @@
     <w:p>
       <w:pPr>
         <w:pStyle w:val="ListParagraph"/>
+        <w:numPr>
+          <w:ilvl w:val="1"/>
+          <w:numId w:val="4"/>
+        </w:numPr>
+        <w:rPr>
+          <w:color w:val="FF0000"/>
+        </w:rPr>
+      </w:pPr>
+      <w:r>
+        <w:rPr>
+          <w:color w:val="FF0000"/>
+        </w:rPr>
+        <w:t>Tell a story with the literature, structure using these components</w:t>
+      </w:r>
+    </w:p>
+    <w:p>
+      <w:pPr>
+        <w:pStyle w:val="ListParagraph"/>
         <w:rPr>
           <w:color w:val="FF0000"/>
         </w:rPr>
@@ -264,6 +300,7 @@
         <w:rPr>
           <w:color w:val="FF0000"/>
         </w:rPr>
+        <w:lastRenderedPageBreak/>
         <w:t xml:space="preserve">This should focus on the </w:t>
       </w:r>
       <w:r>
@@ -288,26 +325,402 @@
         <w:rPr>
           <w:color w:val="FF0000"/>
         </w:rPr>
+        <w:t>Last year discussed the UK government standard method (PRINCE2)</w:t>
+      </w:r>
+    </w:p>
+    <w:p>
+      <w:pPr>
+        <w:pStyle w:val="ListParagraph"/>
+        <w:numPr>
+          <w:ilvl w:val="0"/>
+          <w:numId w:val="4"/>
+        </w:numPr>
+        <w:rPr>
+          <w:color w:val="FF0000"/>
+        </w:rPr>
+      </w:pPr>
+      <w:r>
+        <w:rPr>
+          <w:color w:val="FF0000"/>
+        </w:rPr>
+        <w:t>Should this investigate the use of the Gantt chart from the Project Proposal, any changes that have been made to it over the course of the project, along with any other considerations made since the Project Proposal?</w:t>
+      </w:r>
+    </w:p>
+    <w:p>
+      <w:pPr>
+        <w:pStyle w:val="ListParagraph"/>
+        <w:numPr>
+          <w:ilvl w:val="0"/>
+          <w:numId w:val="4"/>
+        </w:numPr>
+        <w:rPr>
+          <w:color w:val="00B050"/>
+        </w:rPr>
+      </w:pPr>
+      <w:r>
+        <w:rPr>
+          <w:color w:val="00B050"/>
+        </w:rPr>
+        <w:t xml:space="preserve">Reflection on how you managed the project in terms of project management (These were the plans, how it panned out, refer to </w:t>
+      </w:r>
+      <w:proofErr w:type="gramStart"/>
+      <w:r>
+        <w:rPr>
+          <w:color w:val="00B050"/>
+        </w:rPr>
+        <w:t>final section</w:t>
+      </w:r>
+      <w:proofErr w:type="gramEnd"/>
+      <w:r>
+        <w:rPr>
+          <w:color w:val="00B050"/>
+        </w:rPr>
+        <w:t>)</w:t>
+      </w:r>
+    </w:p>
+    <w:p>
+      <w:pPr>
+        <w:pStyle w:val="Heading3"/>
+      </w:pPr>
+      <w:r>
+        <w:t>Software Development</w:t>
+      </w:r>
+    </w:p>
+    <w:p>
+      <w:r>
+        <w:t>A methodological analysis of software development approaches used should be included, taking into consideration the characteristics of the software being developed and the computer environment requirements. Once again, be sure to support the chosen methodology with appropriate, recent academic references.</w:t>
+      </w:r>
+    </w:p>
+    <w:p>
+      <w:r>
+        <w:t>You may want to give thought to how you collected the requirements of the software being developed, did you collect data from people, use academic literature or some other way.</w:t>
+      </w:r>
+    </w:p>
+    <w:p>
+      <w:r>
+        <w:t>Do not simply discuss software development or explain how typical methodologies work (spiral, waterfall, etc.)</w:t>
+      </w:r>
+    </w:p>
+    <w:p>
+      <w:pPr>
+        <w:rPr>
+          <w:color w:val="FF0000"/>
+        </w:rPr>
+      </w:pPr>
+      <w:r>
+        <w:rPr>
+          <w:color w:val="FF0000"/>
+        </w:rPr>
+        <w:t>Notes:</w:t>
+      </w:r>
+    </w:p>
+    <w:p>
+      <w:pPr>
+        <w:pStyle w:val="ListParagraph"/>
+        <w:numPr>
+          <w:ilvl w:val="0"/>
+          <w:numId w:val="4"/>
+        </w:numPr>
+        <w:rPr>
+          <w:color w:val="FF0000"/>
+        </w:rPr>
+      </w:pPr>
+      <w:r>
+        <w:rPr>
+          <w:color w:val="FF0000"/>
+        </w:rPr>
+        <w:t>This should focus on how the development of the game was structured</w:t>
+      </w:r>
+    </w:p>
+    <w:p>
+      <w:pPr>
+        <w:pStyle w:val="ListParagraph"/>
+        <w:numPr>
+          <w:ilvl w:val="0"/>
+          <w:numId w:val="4"/>
+        </w:numPr>
+        <w:rPr>
+          <w:color w:val="FF0000"/>
+        </w:rPr>
+      </w:pPr>
+      <w:r>
+        <w:rPr>
+          <w:color w:val="FF0000"/>
+        </w:rPr>
+        <w:t>As there is another ‘Software Development’ section later, should this therefore focus on the approach to the development prior to undertaking it?</w:t>
+      </w:r>
+    </w:p>
+    <w:p>
+      <w:pPr>
+        <w:pStyle w:val="ListParagraph"/>
+        <w:numPr>
+          <w:ilvl w:val="0"/>
+          <w:numId w:val="4"/>
+        </w:numPr>
+        <w:rPr>
+          <w:color w:val="00B050"/>
+        </w:rPr>
+      </w:pPr>
+    </w:p>
+    <w:p>
+      <w:pPr>
+        <w:pStyle w:val="Heading3"/>
+      </w:pPr>
+      <w:r>
+        <w:t>Toolsets and Machine Environments</w:t>
+      </w:r>
+    </w:p>
+    <w:p>
+      <w:r>
+        <w:t xml:space="preserve">Outline the tools for both software development and project management, make appropriate comparisons between the tools available and argue for the most appropriate selection. </w:t>
+      </w:r>
+    </w:p>
+    <w:p>
+      <w:r>
+        <w:t>Do not justify the grounds for using certain tools simply on prior experience or skills developed.</w:t>
+      </w:r>
+    </w:p>
+    <w:p>
+      <w:r>
+        <w:t>Discuss possible machine environments under which the artefact may be required to operate and, through analysis, comparison of features and possible user requirements, a determination of the chosen environment(s) will be made.</w:t>
+      </w:r>
+    </w:p>
+    <w:p>
+      <w:pPr>
+        <w:rPr>
+          <w:color w:val="FF0000"/>
+        </w:rPr>
+      </w:pPr>
+      <w:r>
+        <w:rPr>
+          <w:color w:val="FF0000"/>
+        </w:rPr>
+        <w:t xml:space="preserve">Notes: </w:t>
+      </w:r>
+    </w:p>
+    <w:p>
+      <w:pPr>
+        <w:pStyle w:val="ListParagraph"/>
+        <w:numPr>
+          <w:ilvl w:val="0"/>
+          <w:numId w:val="3"/>
+        </w:numPr>
+        <w:rPr>
+          <w:color w:val="FF0000"/>
+        </w:rPr>
+      </w:pPr>
+      <w:r>
+        <w:rPr>
+          <w:color w:val="FF0000"/>
+        </w:rPr>
+        <w:t>The use of Unity as opposed to other options, such as Unreal Engine or using a middle-ware in conjunction with something else (e.g. PhysX with OpenGL)</w:t>
+      </w:r>
+    </w:p>
+    <w:p>
+      <w:pPr>
+        <w:pStyle w:val="ListParagraph"/>
+        <w:numPr>
+          <w:ilvl w:val="0"/>
+          <w:numId w:val="3"/>
+        </w:numPr>
+        <w:rPr>
+          <w:color w:val="00B050"/>
+        </w:rPr>
+      </w:pPr>
+      <w:r>
+        <w:rPr>
+          <w:color w:val="00B050"/>
+        </w:rPr>
+        <w:t>Fairly clear</w:t>
+      </w:r>
+    </w:p>
+    <w:p>
+      <w:pPr>
+        <w:pStyle w:val="ListParagraph"/>
+        <w:rPr>
+          <w:color w:val="FF0000"/>
+        </w:rPr>
+      </w:pPr>
+    </w:p>
+    <w:p>
+      <w:pPr>
+        <w:pStyle w:val="Heading3"/>
+      </w:pPr>
+      <w:r>
+        <w:t>Research Methods</w:t>
+      </w:r>
+    </w:p>
+    <w:p>
+      <w:r>
+        <w:t>Investigate the types of research methods necessary to validly answer the research question that the project addresses</w:t>
+      </w:r>
+      <w:r>
+        <w:t>, citing relevant sources to justify your choices.</w:t>
+      </w:r>
+    </w:p>
+    <w:p>
+      <w:r>
+        <w:t>E.G:</w:t>
+      </w:r>
+    </w:p>
+    <w:p>
+      <w:pPr>
+        <w:pStyle w:val="ListParagraph"/>
+        <w:numPr>
+          <w:ilvl w:val="0"/>
+          <w:numId w:val="1"/>
+        </w:numPr>
+      </w:pPr>
+      <w:r>
+        <w:t>Were quantitative or qualitative methods more appropriate, and why?</w:t>
+      </w:r>
+    </w:p>
+    <w:p>
+      <w:pPr>
+        <w:pStyle w:val="ListParagraph"/>
+        <w:numPr>
+          <w:ilvl w:val="0"/>
+          <w:numId w:val="1"/>
+        </w:numPr>
+      </w:pPr>
+      <w:r>
+        <w:t>Do you need to have objective, observable data or subjective, self-reported data? Or perhaps a mixture?</w:t>
+      </w:r>
+    </w:p>
+    <w:p>
+      <w:pPr>
+        <w:pStyle w:val="ListParagraph"/>
+        <w:numPr>
+          <w:ilvl w:val="0"/>
+          <w:numId w:val="1"/>
+        </w:numPr>
+      </w:pPr>
+      <w:r>
         <w:lastRenderedPageBreak/>
-        <w:t>Last year discussed the UK government standard method (PRINCE2)</w:t>
-      </w:r>
-    </w:p>
-    <w:p>
-      <w:pPr>
-        <w:pStyle w:val="ListParagraph"/>
-        <w:numPr>
-          <w:ilvl w:val="0"/>
-          <w:numId w:val="4"/>
-        </w:numPr>
-        <w:rPr>
-          <w:color w:val="FF0000"/>
-        </w:rPr>
-      </w:pPr>
-      <w:r>
-        <w:rPr>
-          <w:color w:val="FF0000"/>
-        </w:rPr>
-        <w:t>Should this investigate the use of the Gantt chart from the Project Proposal, any changes that have been made to it over the course of the project, along with any other considerations made since the Project Proposal?</w:t>
+        <w:t>Should the form of your data be nominal, ordinal, interval or ratio?</w:t>
+      </w:r>
+    </w:p>
+    <w:p>
+      <w:pPr>
+        <w:pStyle w:val="ListParagraph"/>
+        <w:numPr>
+          <w:ilvl w:val="0"/>
+          <w:numId w:val="1"/>
+        </w:numPr>
+      </w:pPr>
+      <w:r>
+        <w:t>How do you intend representing your results?</w:t>
+      </w:r>
+    </w:p>
+    <w:p>
+      <w:r>
+        <w:t>If you are doing an experimental analysis:</w:t>
+      </w:r>
+    </w:p>
+    <w:p>
+      <w:pPr>
+        <w:pStyle w:val="ListParagraph"/>
+        <w:numPr>
+          <w:ilvl w:val="0"/>
+          <w:numId w:val="1"/>
+        </w:numPr>
+      </w:pPr>
+      <w:r>
+        <w:t>What are your dependent/independent variables?</w:t>
+      </w:r>
+    </w:p>
+    <w:p>
+      <w:pPr>
+        <w:pStyle w:val="ListParagraph"/>
+        <w:numPr>
+          <w:ilvl w:val="0"/>
+          <w:numId w:val="1"/>
+        </w:numPr>
+      </w:pPr>
+      <w:r>
+        <w:t>Is a between-groups or within-groups approach most appropriate?</w:t>
+      </w:r>
+    </w:p>
+    <w:p>
+      <w:pPr>
+        <w:pStyle w:val="ListParagraph"/>
+        <w:numPr>
+          <w:ilvl w:val="0"/>
+          <w:numId w:val="1"/>
+        </w:numPr>
+      </w:pPr>
+      <w:r>
+        <w:t>Do you need to statistically analyse your results?</w:t>
+      </w:r>
+    </w:p>
+    <w:p>
+      <w:pPr>
+        <w:rPr>
+          <w:color w:val="FF0000"/>
+        </w:rPr>
+      </w:pPr>
+      <w:r>
+        <w:rPr>
+          <w:color w:val="FF0000"/>
+        </w:rPr>
+        <w:t>Notes:</w:t>
+      </w:r>
+    </w:p>
+    <w:p>
+      <w:pPr>
+        <w:pStyle w:val="ListParagraph"/>
+        <w:numPr>
+          <w:ilvl w:val="0"/>
+          <w:numId w:val="3"/>
+        </w:numPr>
+        <w:rPr>
+          <w:color w:val="FF0000"/>
+        </w:rPr>
+      </w:pPr>
+      <w:r>
+        <w:rPr>
+          <w:color w:val="FF0000"/>
+        </w:rPr>
+        <w:t>Again, as there is another section later that focuses on the undertaking of the research component of the project, should this just centre on what data you may need, what forms that data may take, how you may intend to obtain this information and how this information could be presented to evaluate the project?</w:t>
+      </w:r>
+    </w:p>
+    <w:p>
+      <w:pPr>
+        <w:pStyle w:val="ListParagraph"/>
+        <w:numPr>
+          <w:ilvl w:val="0"/>
+          <w:numId w:val="3"/>
+        </w:numPr>
+        <w:rPr>
+          <w:color w:val="00B050"/>
+        </w:rPr>
+      </w:pPr>
+      <w:r>
+        <w:rPr>
+          <w:color w:val="00B050"/>
+        </w:rPr>
+        <w:t>Fairly clear</w:t>
+      </w:r>
+    </w:p>
+    <w:p>
+      <w:pPr>
+        <w:pStyle w:val="ListParagraph"/>
+        <w:rPr>
+          <w:color w:val="FF0000"/>
+        </w:rPr>
+      </w:pPr>
+    </w:p>
+    <w:p>
+      <w:pPr>
+        <w:pStyle w:val="Heading2"/>
+      </w:pPr>
+      <w:r>
+        <w:t>Design, Development and Evaluation</w:t>
+      </w:r>
+    </w:p>
+    <w:p>
+      <w:r>
+        <w:t>This section of the report will need to discuss the software development and experimental evaluation with human participants in sufficient detail.</w:t>
       </w:r>
     </w:p>
     <w:p>
@@ -315,72 +728,127 @@
         <w:pStyle w:val="Heading3"/>
       </w:pPr>
       <w:r>
-        <w:t>Software Development</w:t>
-      </w:r>
-    </w:p>
-    <w:p>
-      <w:r>
-        <w:t>A methodological analysis of software development approaches used should be included, taking into consideration the characteristics of the software being developed and the computer environment requirements. Once again, be sure to support the chosen methodology with appropriate, recent academic references.</w:t>
-      </w:r>
-    </w:p>
-    <w:p>
-      <w:r>
-        <w:t>You may want to give thought to how you collected the requirements of the software being developed, did you collect data from people, use academic literature or some other way.</w:t>
-      </w:r>
-    </w:p>
-    <w:p>
-      <w:r>
-        <w:t>Do not simply discuss software development or explain how typical methodologies work (spiral, waterfall, etc.)</w:t>
-      </w:r>
-    </w:p>
-    <w:p>
-      <w:pPr>
-        <w:rPr>
-          <w:color w:val="FF0000"/>
-        </w:rPr>
-      </w:pPr>
-      <w:r>
-        <w:rPr>
-          <w:color w:val="FF0000"/>
-        </w:rPr>
-        <w:t>Notes:</w:t>
-      </w:r>
-    </w:p>
-    <w:p>
-      <w:pPr>
-        <w:pStyle w:val="ListParagraph"/>
-        <w:numPr>
-          <w:ilvl w:val="0"/>
-          <w:numId w:val="4"/>
-        </w:numPr>
-        <w:rPr>
-          <w:color w:val="FF0000"/>
-        </w:rPr>
-      </w:pPr>
-      <w:r>
-        <w:rPr>
-          <w:color w:val="FF0000"/>
-        </w:rPr>
-        <w:t>This should focus on how the development of the game was structured</w:t>
-      </w:r>
-    </w:p>
-    <w:p>
-      <w:pPr>
-        <w:pStyle w:val="ListParagraph"/>
-        <w:numPr>
-          <w:ilvl w:val="0"/>
-          <w:numId w:val="4"/>
-        </w:numPr>
-        <w:rPr>
-          <w:color w:val="FF0000"/>
-        </w:rPr>
-      </w:pPr>
-      <w:r>
-        <w:rPr>
-          <w:color w:val="FF0000"/>
-        </w:rPr>
-        <w:t>As there is another ‘Software Development’ section later, should this therefore focus on the approach to the development prior to undertaking it?</w:t>
-      </w:r>
+        <w:t>Software Development Projects</w:t>
+      </w:r>
+    </w:p>
+    <w:p>
+      <w:r>
+        <w:t>With projects that involve significant software development, you will be expected to discuss the following in the structure of a formal development report:</w:t>
+      </w:r>
+    </w:p>
+    <w:p>
+      <w:pPr>
+        <w:pStyle w:val="ListParagraph"/>
+        <w:numPr>
+          <w:ilvl w:val="0"/>
+          <w:numId w:val="2"/>
+        </w:numPr>
+      </w:pPr>
+      <w:r>
+        <w:t>Requirements elicitation, collection and analysis</w:t>
+      </w:r>
+    </w:p>
+    <w:p>
+      <w:pPr>
+        <w:pStyle w:val="ListParagraph"/>
+        <w:numPr>
+          <w:ilvl w:val="0"/>
+          <w:numId w:val="2"/>
+        </w:numPr>
+      </w:pPr>
+      <w:r>
+        <w:t>Design</w:t>
+      </w:r>
+    </w:p>
+    <w:p>
+      <w:pPr>
+        <w:pStyle w:val="ListParagraph"/>
+        <w:numPr>
+          <w:ilvl w:val="0"/>
+          <w:numId w:val="2"/>
+        </w:numPr>
+      </w:pPr>
+      <w:r>
+        <w:t>Building or coding</w:t>
+      </w:r>
+    </w:p>
+    <w:p>
+      <w:pPr>
+        <w:pStyle w:val="ListParagraph"/>
+        <w:numPr>
+          <w:ilvl w:val="0"/>
+          <w:numId w:val="2"/>
+        </w:numPr>
+      </w:pPr>
+      <w:r>
+        <w:t>Testing</w:t>
+      </w:r>
+    </w:p>
+    <w:p>
+      <w:pPr>
+        <w:pStyle w:val="ListParagraph"/>
+        <w:numPr>
+          <w:ilvl w:val="0"/>
+          <w:numId w:val="2"/>
+        </w:numPr>
+      </w:pPr>
+      <w:r>
+        <w:t>Operations and maintenance</w:t>
+      </w:r>
+    </w:p>
+    <w:p>
+      <w:r>
+        <w:t>You may want to include a game design document in this section.</w:t>
+      </w:r>
+    </w:p>
+    <w:p>
+      <w:pPr>
+        <w:rPr>
+          <w:color w:val="FF0000"/>
+        </w:rPr>
+      </w:pPr>
+      <w:r>
+        <w:rPr>
+          <w:color w:val="FF0000"/>
+        </w:rPr>
+        <w:t xml:space="preserve">Notes: </w:t>
+      </w:r>
+    </w:p>
+    <w:p>
+      <w:pPr>
+        <w:pStyle w:val="ListParagraph"/>
+        <w:numPr>
+          <w:ilvl w:val="0"/>
+          <w:numId w:val="2"/>
+        </w:numPr>
+        <w:rPr>
+          <w:color w:val="FF0000"/>
+        </w:rPr>
+      </w:pPr>
+      <w:r>
+        <w:rPr>
+          <w:color w:val="FF0000"/>
+        </w:rPr>
+        <w:t>Should this include said GDD and perhaps some appendices of the prototyping and planning process</w:t>
+      </w:r>
+      <w:r>
+        <w:rPr>
+          <w:color w:val="FF0000"/>
+        </w:rPr>
+        <w:t xml:space="preserve"> (such as scans, flowcharts, etc.)</w:t>
+      </w:r>
+    </w:p>
+    <w:p>
+      <w:pPr>
+        <w:pStyle w:val="ListParagraph"/>
+        <w:numPr>
+          <w:ilvl w:val="0"/>
+          <w:numId w:val="2"/>
+        </w:numPr>
+        <w:rPr>
+          <w:color w:val="00B050"/>
+        </w:rPr>
+      </w:pPr>
     </w:p>
     <w:p>
       <w:pPr>
@@ -395,22 +863,91 @@
         <w:pStyle w:val="Heading3"/>
       </w:pPr>
       <w:r>
-        <w:t>Toolsets and Machine Environments</w:t>
-      </w:r>
-    </w:p>
-    <w:p>
-      <w:r>
-        <w:t xml:space="preserve">Outline the tools for both software development and project management, make appropriate comparisons between the tools available and argue for the most appropriate selection. </w:t>
-      </w:r>
-    </w:p>
-    <w:p>
-      <w:r>
-        <w:t>Do not justify the grounds for using certain tools simply on prior experience or skills developed.</w:t>
-      </w:r>
-    </w:p>
-    <w:p>
-      <w:r>
-        <w:t>Discuss possible machine environments under which the artefact may be required to operate and, through analysis, comparison of features and possible user requirements, a determination of the chosen environment(s) will be made.</w:t>
+        <w:t>Research Projects</w:t>
+      </w:r>
+    </w:p>
+    <w:p>
+      <w:r>
+        <w:t>With projects that include a research component, it is expected that you will discuss the following in the structure of a scientific research report:</w:t>
+      </w:r>
+    </w:p>
+    <w:p>
+      <w:pPr>
+        <w:pStyle w:val="ListParagraph"/>
+        <w:numPr>
+          <w:ilvl w:val="0"/>
+          <w:numId w:val="2"/>
+        </w:numPr>
+      </w:pPr>
+      <w:r>
+        <w:t>Participant recruitment</w:t>
+      </w:r>
+    </w:p>
+    <w:p>
+      <w:pPr>
+        <w:pStyle w:val="ListParagraph"/>
+        <w:numPr>
+          <w:ilvl w:val="0"/>
+          <w:numId w:val="2"/>
+        </w:numPr>
+      </w:pPr>
+      <w:r>
+        <w:t>Evidence that ethical procedures have been followed (Include informed consent documentation)</w:t>
+      </w:r>
+    </w:p>
+    <w:p>
+      <w:pPr>
+        <w:pStyle w:val="ListParagraph"/>
+        <w:numPr>
+          <w:ilvl w:val="0"/>
+          <w:numId w:val="2"/>
+        </w:numPr>
+      </w:pPr>
+      <w:r>
+        <w:t>Study design (</w:t>
+      </w:r>
+      <w:r>
+        <w:t>summary</w:t>
+      </w:r>
+      <w:r>
+        <w:t xml:space="preserve"> of the research methods section) – including hypotheses</w:t>
+      </w:r>
+    </w:p>
+    <w:p>
+      <w:pPr>
+        <w:pStyle w:val="ListParagraph"/>
+        <w:numPr>
+          <w:ilvl w:val="0"/>
+          <w:numId w:val="2"/>
+        </w:numPr>
+      </w:pPr>
+      <w:r>
+        <w:t>A detailed description of the procedure that each study participant experienced. (Should be detailed enough to replicate the work)</w:t>
+      </w:r>
+    </w:p>
+    <w:p>
+      <w:pPr>
+        <w:pStyle w:val="ListParagraph"/>
+        <w:numPr>
+          <w:ilvl w:val="0"/>
+          <w:numId w:val="2"/>
+        </w:numPr>
+      </w:pPr>
+      <w:r>
+        <w:t>Results of experiment (presented in a scientific report format)</w:t>
+      </w:r>
+    </w:p>
+    <w:p>
+      <w:pPr>
+        <w:pStyle w:val="ListParagraph"/>
+        <w:numPr>
+          <w:ilvl w:val="0"/>
+          <w:numId w:val="2"/>
+        </w:numPr>
+      </w:pPr>
+      <w:r>
+        <w:lastRenderedPageBreak/>
+        <w:t>Analysis of the results. Consider the results with respect to both your own hypotheses and the wider context identified in the literature review.</w:t>
       </w:r>
     </w:p>
     <w:p>
@@ -431,213 +968,17 @@
         <w:pStyle w:val="ListParagraph"/>
         <w:numPr>
           <w:ilvl w:val="0"/>
-          <w:numId w:val="3"/>
-        </w:numPr>
-        <w:rPr>
-          <w:color w:val="FF0000"/>
-        </w:rPr>
-      </w:pPr>
-      <w:r>
-        <w:rPr>
-          <w:color w:val="FF0000"/>
-        </w:rPr>
-        <w:t>The use of Unity as opposed to other options, such as Unreal Engine or using a middle-ware in conjunction with something else (e.g. PhysX with OpenGL)</w:t>
-      </w:r>
-    </w:p>
-    <w:p>
-      <w:pPr>
-        <w:pStyle w:val="ListParagraph"/>
-        <w:rPr>
-          <w:color w:val="FF0000"/>
-        </w:rPr>
-      </w:pPr>
-    </w:p>
-    <w:p>
-      <w:pPr>
-        <w:pStyle w:val="Heading3"/>
-      </w:pPr>
-      <w:r>
-        <w:t>Research Methods</w:t>
-      </w:r>
-    </w:p>
-    <w:p>
-      <w:r>
-        <w:t>Investigate the types of research methods necessary to validly answer the research question that the project addresses</w:t>
-      </w:r>
-      <w:r>
-        <w:t>, citing relevant sources to justify your choices.</w:t>
-      </w:r>
-    </w:p>
-    <w:p>
-      <w:r>
-        <w:t>E.G:</w:t>
-      </w:r>
-    </w:p>
-    <w:p>
-      <w:pPr>
-        <w:pStyle w:val="ListParagraph"/>
-        <w:numPr>
-          <w:ilvl w:val="0"/>
-          <w:numId w:val="1"/>
-        </w:numPr>
-      </w:pPr>
-      <w:r>
-        <w:t>Were quantitative or qualitative methods more appropriate, and why?</w:t>
-      </w:r>
-    </w:p>
-    <w:p>
-      <w:pPr>
-        <w:pStyle w:val="ListParagraph"/>
-        <w:numPr>
-          <w:ilvl w:val="0"/>
-          <w:numId w:val="1"/>
-        </w:numPr>
-      </w:pPr>
-      <w:r>
-        <w:t>Do you need to have objective, observable data or subjective, self-reported data? Or perhaps a mixture?</w:t>
-      </w:r>
-    </w:p>
-    <w:p>
-      <w:pPr>
-        <w:pStyle w:val="ListParagraph"/>
-        <w:numPr>
-          <w:ilvl w:val="0"/>
-          <w:numId w:val="1"/>
-        </w:numPr>
-      </w:pPr>
-      <w:r>
-        <w:t>Should the form of your data be nominal, ordinal, interval or ratio?</w:t>
-      </w:r>
-    </w:p>
-    <w:p>
-      <w:pPr>
-        <w:pStyle w:val="ListParagraph"/>
-        <w:numPr>
-          <w:ilvl w:val="0"/>
-          <w:numId w:val="1"/>
-        </w:numPr>
-      </w:pPr>
-      <w:r>
-        <w:t>How do you intend representing your results?</w:t>
-      </w:r>
-    </w:p>
-    <w:p>
-      <w:r>
-        <w:t>If you are doing an experimental analysis:</w:t>
-      </w:r>
-    </w:p>
-    <w:p>
-      <w:pPr>
-        <w:pStyle w:val="ListParagraph"/>
-        <w:numPr>
-          <w:ilvl w:val="0"/>
-          <w:numId w:val="1"/>
-        </w:numPr>
-      </w:pPr>
-      <w:r>
-        <w:lastRenderedPageBreak/>
-        <w:t>What are your dependent/independent variables?</w:t>
-      </w:r>
-    </w:p>
-    <w:p>
-      <w:pPr>
-        <w:pStyle w:val="ListParagraph"/>
-        <w:numPr>
-          <w:ilvl w:val="0"/>
-          <w:numId w:val="1"/>
-        </w:numPr>
-      </w:pPr>
-      <w:r>
-        <w:t>Is a between-groups or within-groups approach most appropriate?</w:t>
-      </w:r>
-    </w:p>
-    <w:p>
-      <w:pPr>
-        <w:pStyle w:val="ListParagraph"/>
-        <w:numPr>
-          <w:ilvl w:val="0"/>
-          <w:numId w:val="1"/>
-        </w:numPr>
-      </w:pPr>
-      <w:r>
-        <w:t>Do you need to statistically analyse your results?</w:t>
-      </w:r>
-    </w:p>
-    <w:p>
-      <w:pPr>
-        <w:rPr>
-          <w:color w:val="FF0000"/>
-        </w:rPr>
-      </w:pPr>
-      <w:r>
-        <w:rPr>
-          <w:color w:val="FF0000"/>
-        </w:rPr>
-        <w:t>Notes:</w:t>
-      </w:r>
-    </w:p>
-    <w:p>
-      <w:pPr>
-        <w:pStyle w:val="ListParagraph"/>
-        <w:numPr>
-          <w:ilvl w:val="0"/>
-          <w:numId w:val="3"/>
-        </w:numPr>
-        <w:rPr>
-          <w:color w:val="FF0000"/>
-        </w:rPr>
-      </w:pPr>
-      <w:r>
-        <w:rPr>
-          <w:color w:val="FF0000"/>
-        </w:rPr>
-        <w:t>Again, as there is another section later that focuses on the undertaking of the research component of the project, should this just centre on what data you may need, what forms that data may take, how you may intend to obtain this information and how this information could be presented to evaluate the project?</w:t>
-      </w:r>
-    </w:p>
-    <w:p>
-      <w:pPr>
-        <w:pStyle w:val="ListParagraph"/>
-        <w:rPr>
-          <w:color w:val="FF0000"/>
-        </w:rPr>
-      </w:pPr>
-    </w:p>
-    <w:p>
-      <w:pPr>
-        <w:pStyle w:val="Heading2"/>
-      </w:pPr>
-      <w:r>
-        <w:t>Design, Development and Evaluation</w:t>
-      </w:r>
-    </w:p>
-    <w:p>
-      <w:r>
-        <w:t>This section of the report will need to discuss the software development and experimental evaluation with human participants in sufficient detail.</w:t>
-      </w:r>
-    </w:p>
-    <w:p>
-      <w:pPr>
-        <w:pStyle w:val="Heading3"/>
-      </w:pPr>
-      <w:r>
-        <w:t>Software Development Projects</w:t>
-      </w:r>
-    </w:p>
-    <w:p>
-      <w:r>
-        <w:t>With projects that involve significant software development, you will be expected to discuss the following in the structure of a formal development report:</w:t>
-      </w:r>
-    </w:p>
-    <w:p>
-      <w:pPr>
-        <w:pStyle w:val="ListParagraph"/>
-        <w:numPr>
-          <w:ilvl w:val="0"/>
           <w:numId w:val="2"/>
         </w:numPr>
-      </w:pPr>
-      <w:r>
-        <w:t>Requirements elicitation, collection and analysis</w:t>
+        <w:rPr>
+          <w:color w:val="FF0000"/>
+        </w:rPr>
+      </w:pPr>
+      <w:r>
+        <w:rPr>
+          <w:color w:val="FF0000"/>
+        </w:rPr>
+        <w:t>Need to keep notes of the investigation component of this project</w:t>
       </w:r>
     </w:p>
     <w:p>
@@ -647,9 +988,15 @@
           <w:ilvl w:val="0"/>
           <w:numId w:val="2"/>
         </w:numPr>
-      </w:pPr>
-      <w:r>
-        <w:t>Design</w:t>
+        <w:rPr>
+          <w:color w:val="FF0000"/>
+        </w:rPr>
+      </w:pPr>
+      <w:r>
+        <w:rPr>
+          <w:color w:val="FF0000"/>
+        </w:rPr>
+        <w:t>Is this a major component of this project and therefore require copious detail?</w:t>
       </w:r>
     </w:p>
     <w:p>
@@ -659,9 +1006,29 @@
           <w:ilvl w:val="0"/>
           <w:numId w:val="2"/>
         </w:numPr>
-      </w:pPr>
-      <w:r>
-        <w:t>Building or coding</w:t>
+        <w:rPr>
+          <w:color w:val="FF0000"/>
+        </w:rPr>
+      </w:pPr>
+      <w:r>
+        <w:rPr>
+          <w:color w:val="FF0000"/>
+        </w:rPr>
+        <w:t xml:space="preserve">Include material given to testers (such as consent form and questionnaires), but does </w:t>
+      </w:r>
+      <w:proofErr w:type="gramStart"/>
+      <w:r>
+        <w:rPr>
+          <w:color w:val="FF0000"/>
+        </w:rPr>
+        <w:t>all of</w:t>
+      </w:r>
+      <w:proofErr w:type="gramEnd"/>
+      <w:r>
+        <w:rPr>
+          <w:color w:val="FF0000"/>
+        </w:rPr>
+        <w:t xml:space="preserve"> the filled in material need to be included or simply stated as ‘Available upon request’, with the tallied data included</w:t>
       </w:r>
     </w:p>
     <w:p>
@@ -671,231 +1038,10 @@
           <w:ilvl w:val="0"/>
           <w:numId w:val="2"/>
         </w:numPr>
-      </w:pPr>
-      <w:r>
-        <w:t>Testing</w:t>
-      </w:r>
-    </w:p>
-    <w:p>
-      <w:pPr>
-        <w:pStyle w:val="ListParagraph"/>
-        <w:numPr>
-          <w:ilvl w:val="0"/>
-          <w:numId w:val="2"/>
-        </w:numPr>
-      </w:pPr>
-      <w:r>
-        <w:t>Operations and maintenance</w:t>
-      </w:r>
-    </w:p>
-    <w:p>
-      <w:r>
-        <w:t>You may want to include a game design document in this section.</w:t>
-      </w:r>
-    </w:p>
-    <w:p>
-      <w:pPr>
-        <w:rPr>
-          <w:color w:val="FF0000"/>
-        </w:rPr>
-      </w:pPr>
-      <w:r>
-        <w:rPr>
-          <w:color w:val="FF0000"/>
-        </w:rPr>
-        <w:t xml:space="preserve">Notes: </w:t>
-      </w:r>
-    </w:p>
-    <w:p>
-      <w:pPr>
-        <w:pStyle w:val="ListParagraph"/>
-        <w:numPr>
-          <w:ilvl w:val="0"/>
-          <w:numId w:val="2"/>
-        </w:numPr>
-        <w:rPr>
-          <w:color w:val="FF0000"/>
-        </w:rPr>
-      </w:pPr>
-      <w:r>
-        <w:rPr>
-          <w:color w:val="FF0000"/>
-        </w:rPr>
-        <w:t>Should this include said GDD and perhaps some appendices of the prototyping and planning process</w:t>
-      </w:r>
-      <w:r>
-        <w:rPr>
-          <w:color w:val="FF0000"/>
-        </w:rPr>
-        <w:t xml:space="preserve"> (such as scans, flowcharts, etc.)</w:t>
-      </w:r>
-    </w:p>
-    <w:p>
-      <w:pPr>
-        <w:pStyle w:val="ListParagraph"/>
-        <w:rPr>
-          <w:color w:val="FF0000"/>
-        </w:rPr>
-      </w:pPr>
-    </w:p>
-    <w:p>
-      <w:pPr>
-        <w:pStyle w:val="Heading3"/>
-      </w:pPr>
-      <w:r>
-        <w:t>Research Projects</w:t>
-      </w:r>
-    </w:p>
-    <w:p>
-      <w:r>
-        <w:t>With projects that include a research component, it is expected that you will discuss the following in the structure of a scientific research report:</w:t>
-      </w:r>
-    </w:p>
-    <w:p>
-      <w:pPr>
-        <w:pStyle w:val="ListParagraph"/>
-        <w:numPr>
-          <w:ilvl w:val="0"/>
-          <w:numId w:val="2"/>
-        </w:numPr>
-      </w:pPr>
-      <w:r>
-        <w:t>Participant recruitment</w:t>
-      </w:r>
-    </w:p>
-    <w:p>
-      <w:pPr>
-        <w:pStyle w:val="ListParagraph"/>
-        <w:numPr>
-          <w:ilvl w:val="0"/>
-          <w:numId w:val="2"/>
-        </w:numPr>
-      </w:pPr>
-      <w:r>
-        <w:t>Evidence that ethical procedures have been followed (Include informed consent documentation)</w:t>
-      </w:r>
-    </w:p>
-    <w:p>
-      <w:pPr>
-        <w:pStyle w:val="ListParagraph"/>
-        <w:numPr>
-          <w:ilvl w:val="0"/>
-          <w:numId w:val="2"/>
-        </w:numPr>
-      </w:pPr>
-      <w:r>
-        <w:t>Study design (</w:t>
-      </w:r>
-      <w:r>
-        <w:t>summary</w:t>
-      </w:r>
-      <w:r>
-        <w:t xml:space="preserve"> of the research methods section) – including hypotheses</w:t>
-      </w:r>
-    </w:p>
-    <w:p>
-      <w:pPr>
-        <w:pStyle w:val="ListParagraph"/>
-        <w:numPr>
-          <w:ilvl w:val="0"/>
-          <w:numId w:val="2"/>
-        </w:numPr>
-      </w:pPr>
-      <w:r>
-        <w:t>A detailed description of the procedure that each study participant experienced. (Should be detailed enough to replicate the work)</w:t>
-      </w:r>
-    </w:p>
-    <w:p>
-      <w:pPr>
-        <w:pStyle w:val="ListParagraph"/>
-        <w:numPr>
-          <w:ilvl w:val="0"/>
-          <w:numId w:val="2"/>
-        </w:numPr>
-      </w:pPr>
-      <w:r>
-        <w:t>Results of experiment (presented in a scientific report format)</w:t>
-      </w:r>
-    </w:p>
-    <w:p>
-      <w:pPr>
-        <w:pStyle w:val="ListParagraph"/>
-        <w:numPr>
-          <w:ilvl w:val="0"/>
-          <w:numId w:val="2"/>
-        </w:numPr>
-      </w:pPr>
-      <w:r>
-        <w:t>Analysis of the results. Consider the results with respect to both your own hypotheses and the wider context identified in the literature review.</w:t>
-      </w:r>
-    </w:p>
-    <w:p>
-      <w:pPr>
-        <w:rPr>
-          <w:color w:val="FF0000"/>
-        </w:rPr>
-      </w:pPr>
-      <w:r>
-        <w:rPr>
-          <w:color w:val="FF0000"/>
-        </w:rPr>
-        <w:t xml:space="preserve">Notes: </w:t>
-      </w:r>
-    </w:p>
-    <w:p>
-      <w:pPr>
-        <w:pStyle w:val="ListParagraph"/>
-        <w:numPr>
-          <w:ilvl w:val="0"/>
-          <w:numId w:val="2"/>
-        </w:numPr>
-        <w:rPr>
-          <w:color w:val="FF0000"/>
-        </w:rPr>
-      </w:pPr>
-      <w:r>
-        <w:rPr>
-          <w:color w:val="FF0000"/>
-        </w:rPr>
-        <w:t>Need to keep notes of the investigation component of this project</w:t>
-      </w:r>
-    </w:p>
-    <w:p>
-      <w:pPr>
-        <w:pStyle w:val="ListParagraph"/>
-        <w:numPr>
-          <w:ilvl w:val="0"/>
-          <w:numId w:val="2"/>
-        </w:numPr>
-        <w:rPr>
-          <w:color w:val="FF0000"/>
-        </w:rPr>
-      </w:pPr>
-      <w:r>
-        <w:rPr>
-          <w:color w:val="FF0000"/>
-        </w:rPr>
-        <w:t>Is this a major component of this project and therefore require copious detail?</w:t>
-      </w:r>
-    </w:p>
-    <w:p>
-      <w:pPr>
-        <w:pStyle w:val="ListParagraph"/>
-        <w:numPr>
-          <w:ilvl w:val="0"/>
-          <w:numId w:val="2"/>
-        </w:numPr>
-        <w:rPr>
-          <w:color w:val="FF0000"/>
-        </w:rPr>
-      </w:pPr>
-      <w:r>
-        <w:rPr>
-          <w:color w:val="FF0000"/>
-        </w:rPr>
-        <w:lastRenderedPageBreak/>
-        <w:t>Include material given to testers (such as consent form and questionnaires), but does all of the filled in material need to be included or simply stated as ‘Available upon request’, with the tallied data included</w:t>
-      </w:r>
+        <w:rPr>
+          <w:color w:val="00B050"/>
+        </w:rPr>
+      </w:pPr>
     </w:p>
     <w:p>
       <w:pPr>
@@ -1168,8 +1314,297 @@
         </w:rPr>
         <w:t>Should any specifics of the coding be included, perhaps as an appendix, if I discuss the implementation?</w:t>
       </w:r>
+    </w:p>
+    <w:p>
+      <w:pPr>
+        <w:pStyle w:val="ListParagraph"/>
+        <w:numPr>
+          <w:ilvl w:val="0"/>
+          <w:numId w:val="1"/>
+        </w:numPr>
+        <w:rPr>
+          <w:rStyle w:val="SubtleEmphasis"/>
+          <w:i w:val="0"/>
+          <w:iCs w:val="0"/>
+          <w:color w:val="FF0000"/>
+        </w:rPr>
+      </w:pPr>
+      <w:r>
+        <w:rPr>
+          <w:rStyle w:val="SubtleEmphasis"/>
+          <w:i w:val="0"/>
+          <w:iCs w:val="0"/>
+          <w:color w:val="FF0000"/>
+        </w:rPr>
+        <w:t>Do not need to include every piece as appendices</w:t>
+      </w:r>
       <w:bookmarkStart w:id="0" w:name="_GoBack"/>
       <w:bookmarkEnd w:id="0"/>
+    </w:p>
+    <w:p>
+      <w:pPr>
+        <w:rPr>
+          <w:rStyle w:val="SubtleEmphasis"/>
+          <w:i w:val="0"/>
+          <w:iCs w:val="0"/>
+          <w:color w:val="FF0000"/>
+        </w:rPr>
+      </w:pPr>
+    </w:p>
+    <w:p>
+      <w:pPr>
+        <w:rPr>
+          <w:rStyle w:val="SubtleEmphasis"/>
+          <w:i w:val="0"/>
+          <w:iCs w:val="0"/>
+          <w:color w:val="FF0000"/>
+        </w:rPr>
+      </w:pPr>
+    </w:p>
+    <w:p>
+      <w:pPr>
+        <w:pStyle w:val="ListParagraph"/>
+        <w:numPr>
+          <w:ilvl w:val="0"/>
+          <w:numId w:val="1"/>
+        </w:numPr>
+        <w:rPr>
+          <w:rStyle w:val="SubtleEmphasis"/>
+          <w:i w:val="0"/>
+          <w:iCs w:val="0"/>
+          <w:color w:val="00B050"/>
+        </w:rPr>
+      </w:pPr>
+      <w:r>
+        <w:rPr>
+          <w:rStyle w:val="SubtleEmphasis"/>
+          <w:i w:val="0"/>
+          <w:iCs w:val="0"/>
+          <w:color w:val="00B050"/>
+        </w:rPr>
+        <w:t>Perhaps look at recording the gameplay for analysis later</w:t>
+      </w:r>
+    </w:p>
+    <w:p>
+      <w:pPr>
+        <w:pStyle w:val="ListParagraph"/>
+        <w:numPr>
+          <w:ilvl w:val="0"/>
+          <w:numId w:val="1"/>
+        </w:numPr>
+        <w:rPr>
+          <w:rStyle w:val="SubtleEmphasis"/>
+          <w:i w:val="0"/>
+          <w:iCs w:val="0"/>
+          <w:color w:val="00B050"/>
+        </w:rPr>
+      </w:pPr>
+      <w:r>
+        <w:rPr>
+          <w:rStyle w:val="SubtleEmphasis"/>
+          <w:i w:val="0"/>
+          <w:iCs w:val="0"/>
+          <w:color w:val="00B050"/>
+        </w:rPr>
+        <w:t>Structure the interviews</w:t>
+      </w:r>
+    </w:p>
+    <w:p>
+      <w:pPr>
+        <w:pStyle w:val="ListParagraph"/>
+        <w:numPr>
+          <w:ilvl w:val="1"/>
+          <w:numId w:val="1"/>
+        </w:numPr>
+        <w:rPr>
+          <w:rStyle w:val="SubtleEmphasis"/>
+          <w:i w:val="0"/>
+          <w:iCs w:val="0"/>
+          <w:color w:val="00B050"/>
+        </w:rPr>
+      </w:pPr>
+      <w:r>
+        <w:rPr>
+          <w:rStyle w:val="SubtleEmphasis"/>
+          <w:i w:val="0"/>
+          <w:iCs w:val="0"/>
+          <w:color w:val="00B050"/>
+        </w:rPr>
+        <w:t>Look into how the direct the experience</w:t>
+      </w:r>
+    </w:p>
+    <w:p>
+      <w:pPr>
+        <w:pStyle w:val="ListParagraph"/>
+        <w:numPr>
+          <w:ilvl w:val="1"/>
+          <w:numId w:val="1"/>
+        </w:numPr>
+        <w:rPr>
+          <w:rStyle w:val="SubtleEmphasis"/>
+          <w:i w:val="0"/>
+          <w:iCs w:val="0"/>
+          <w:color w:val="00B050"/>
+        </w:rPr>
+      </w:pPr>
+      <w:r>
+        <w:rPr>
+          <w:rStyle w:val="SubtleEmphasis"/>
+          <w:i w:val="0"/>
+          <w:iCs w:val="0"/>
+          <w:color w:val="00B050"/>
+        </w:rPr>
+        <w:t>Discuss while</w:t>
+      </w:r>
+    </w:p>
+    <w:p>
+      <w:pPr>
+        <w:pStyle w:val="ListParagraph"/>
+        <w:numPr>
+          <w:ilvl w:val="1"/>
+          <w:numId w:val="1"/>
+        </w:numPr>
+        <w:rPr>
+          <w:rStyle w:val="SubtleEmphasis"/>
+          <w:i w:val="0"/>
+          <w:iCs w:val="0"/>
+          <w:color w:val="00B050"/>
+        </w:rPr>
+      </w:pPr>
+      <w:r>
+        <w:rPr>
+          <w:rStyle w:val="SubtleEmphasis"/>
+          <w:i w:val="0"/>
+          <w:iCs w:val="0"/>
+          <w:color w:val="00B050"/>
+        </w:rPr>
+        <w:t>Enjoyment, thought processes as playing</w:t>
+      </w:r>
+    </w:p>
+    <w:p>
+      <w:pPr>
+        <w:pStyle w:val="ListParagraph"/>
+        <w:numPr>
+          <w:ilvl w:val="1"/>
+          <w:numId w:val="1"/>
+        </w:numPr>
+        <w:rPr>
+          <w:rStyle w:val="SubtleEmphasis"/>
+          <w:i w:val="0"/>
+          <w:iCs w:val="0"/>
+          <w:color w:val="00B050"/>
+        </w:rPr>
+      </w:pPr>
+      <w:r>
+        <w:rPr>
+          <w:rStyle w:val="SubtleEmphasis"/>
+          <w:i w:val="0"/>
+          <w:iCs w:val="0"/>
+          <w:color w:val="00B050"/>
+        </w:rPr>
+        <w:t>Do not overdo the interviews, keep them relatively concise</w:t>
+      </w:r>
+    </w:p>
+    <w:p>
+      <w:pPr>
+        <w:pStyle w:val="ListParagraph"/>
+        <w:numPr>
+          <w:ilvl w:val="1"/>
+          <w:numId w:val="1"/>
+        </w:numPr>
+        <w:rPr>
+          <w:rStyle w:val="SubtleEmphasis"/>
+          <w:i w:val="0"/>
+          <w:iCs w:val="0"/>
+          <w:color w:val="00B050"/>
+        </w:rPr>
+      </w:pPr>
+      <w:r>
+        <w:rPr>
+          <w:rStyle w:val="SubtleEmphasis"/>
+          <w:i w:val="0"/>
+          <w:iCs w:val="0"/>
+          <w:color w:val="00B050"/>
+        </w:rPr>
+        <w:t>Formulate a core study, then some more</w:t>
+      </w:r>
+    </w:p>
+    <w:p>
+      <w:pPr>
+        <w:pStyle w:val="ListParagraph"/>
+        <w:numPr>
+          <w:ilvl w:val="1"/>
+          <w:numId w:val="1"/>
+        </w:numPr>
+        <w:rPr>
+          <w:rStyle w:val="SubtleEmphasis"/>
+          <w:i w:val="0"/>
+          <w:iCs w:val="0"/>
+          <w:color w:val="00B050"/>
+        </w:rPr>
+      </w:pPr>
+      <w:r>
+        <w:rPr>
+          <w:rStyle w:val="SubtleEmphasis"/>
+          <w:i w:val="0"/>
+          <w:iCs w:val="0"/>
+          <w:color w:val="00B050"/>
+        </w:rPr>
+        <w:t>Around 15 minutes for a session</w:t>
+      </w:r>
+    </w:p>
+    <w:p>
+      <w:pPr>
+        <w:pStyle w:val="ListParagraph"/>
+        <w:numPr>
+          <w:ilvl w:val="1"/>
+          <w:numId w:val="1"/>
+        </w:numPr>
+        <w:rPr>
+          <w:rStyle w:val="SubtleEmphasis"/>
+          <w:i w:val="0"/>
+          <w:iCs w:val="0"/>
+          <w:color w:val="00B050"/>
+        </w:rPr>
+      </w:pPr>
+      <w:r>
+        <w:rPr>
+          <w:rStyle w:val="SubtleEmphasis"/>
+          <w:i w:val="0"/>
+          <w:iCs w:val="0"/>
+          <w:color w:val="00B050"/>
+        </w:rPr>
+        <w:t xml:space="preserve">5/6 people as a minimum, lower numbers more </w:t>
+      </w:r>
+      <w:proofErr w:type="spellStart"/>
+      <w:r>
+        <w:rPr>
+          <w:rStyle w:val="SubtleEmphasis"/>
+          <w:i w:val="0"/>
+          <w:iCs w:val="0"/>
+          <w:color w:val="00B050"/>
+        </w:rPr>
+        <w:t>condusive</w:t>
+      </w:r>
+      <w:proofErr w:type="spellEnd"/>
+      <w:r>
+        <w:rPr>
+          <w:rStyle w:val="SubtleEmphasis"/>
+          <w:i w:val="0"/>
+          <w:iCs w:val="0"/>
+          <w:color w:val="00B050"/>
+        </w:rPr>
+        <w:t xml:space="preserve"> to </w:t>
+      </w:r>
+      <w:r>
+        <w:rPr>
+          <w:rStyle w:val="SubtleEmphasis"/>
+          <w:i w:val="0"/>
+          <w:iCs w:val="0"/>
+          <w:color w:val="00B050"/>
+        </w:rPr>
+        <w:t xml:space="preserve">qualitative data and more participants </w:t>
+      </w:r>
     </w:p>
     <w:sectPr>
       <w:pgSz w:w="11906" w:h="16838"/>
@@ -1310,7 +1745,7 @@
         <w:rFonts w:ascii="Calibri" w:eastAsiaTheme="minorHAnsi" w:hAnsi="Calibri" w:cs="Calibri" w:hint="default"/>
       </w:rPr>
     </w:lvl>
-    <w:lvl w:ilvl="1" w:tplc="08090003" w:tentative="1">
+    <w:lvl w:ilvl="1" w:tplc="08090003">
       <w:start w:val="1"/>
       <w:numFmt w:val="bullet"/>
       <w:lvlText w:val="o"/>
@@ -2661,4 +3096,16 @@
     </a:ext>
   </a:extLst>
 </a:theme>
+</file>
+
+<file path=customXml/item1.xml><?xml version="1.0" encoding="utf-8"?>
+<b:Sources xmlns:b="http://schemas.openxmlformats.org/officeDocument/2006/bibliography" xmlns="http://schemas.openxmlformats.org/officeDocument/2006/bibliography" SelectedStyle="\APASixthEditionOfficeOnline.xsl" StyleName="APA" Version="6"/>
+</file>
+
+<file path=customXml/itemProps1.xml><?xml version="1.0" encoding="utf-8"?>
+<ds:datastoreItem xmlns:ds="http://schemas.openxmlformats.org/officeDocument/2006/customXml" ds:itemID="{BDFCDC45-7750-4F5C-86B4-D277D7F0894D}">
+  <ds:schemaRefs>
+    <ds:schemaRef ds:uri="http://schemas.openxmlformats.org/officeDocument/2006/bibliography"/>
+  </ds:schemaRefs>
+</ds:datastoreItem>
 </file>
</xml_diff>